<commit_message>
Modif Home/index.test.js et Cahier de recette
</commit_message>
<xml_diff>
--- a/Cahier+de+recette+du+site+724events+à+compléter.docx
+++ b/Cahier+de+recette+du+site+724events+à+compléter.docx
@@ -785,7 +785,7 @@
               <w:rPr>
                 <w:rFonts w:ascii="Montserrat" w:eastAsia="Montserrat" w:hAnsi="Montserrat" w:cs="Montserrat"/>
               </w:rPr>
-              <w:t>Slider – auto-défilement sans blanc fantôme</w:t>
+              <w:t xml:space="preserve">Les slides défilent correctement, un après l’autre et après le dernier c’est le premier qui arrive </w:t>
             </w:r>
           </w:p>
         </w:tc>
@@ -2944,7 +2944,7 @@
                 <w:sz w:val="20"/>
                 <w:szCs w:val="20"/>
               </w:rPr>
-              <w:t>J’ai choisi « Tous »</w:t>
+              <w:t>Quand le choix de la catégorie est fait</w:t>
             </w:r>
           </w:p>
         </w:tc>
@@ -3026,23 +3026,7 @@
                 <w:sz w:val="20"/>
                 <w:szCs w:val="20"/>
               </w:rPr>
-              <w:t>L</w:t>
-            </w:r>
-            <w:r>
-              <w:rPr>
-                <w:rFonts w:ascii="Montserrat" w:eastAsia="Montserrat" w:hAnsi="Montserrat" w:cs="Montserrat"/>
-                <w:sz w:val="20"/>
-                <w:szCs w:val="20"/>
-              </w:rPr>
-              <w:t xml:space="preserve">a liste déroulante </w:t>
-            </w:r>
-            <w:r>
-              <w:rPr>
-                <w:rFonts w:ascii="Montserrat" w:eastAsia="Montserrat" w:hAnsi="Montserrat" w:cs="Montserrat"/>
-                <w:sz w:val="20"/>
-                <w:szCs w:val="20"/>
-              </w:rPr>
-              <w:t>se ferme après tout seul</w:t>
+              <w:t>La liste déroulante se ferme après tout seul</w:t>
             </w:r>
           </w:p>
         </w:tc>
@@ -3233,6 +3217,12 @@
                 <w:rFonts w:ascii="Montserrat" w:eastAsia="Montserrat" w:hAnsi="Montserrat" w:cs="Montserrat"/>
               </w:rPr>
             </w:pPr>
+            <w:r>
+              <w:rPr>
+                <w:rFonts w:ascii="Montserrat" w:eastAsia="Montserrat" w:hAnsi="Montserrat" w:cs="Montserrat"/>
+              </w:rPr>
+              <w:t>Quand nous sommes dans le header de la page</w:t>
+            </w:r>
           </w:p>
         </w:tc>
       </w:tr>
@@ -3307,6 +3297,14 @@
                 <w:szCs w:val="20"/>
               </w:rPr>
             </w:pPr>
+            <w:r>
+              <w:rPr>
+                <w:rFonts w:ascii="Montserrat" w:eastAsia="Montserrat" w:hAnsi="Montserrat" w:cs="Montserrat"/>
+                <w:sz w:val="20"/>
+                <w:szCs w:val="20"/>
+              </w:rPr>
+              <w:t>Nous cliquons sur les liens de la navigation</w:t>
+            </w:r>
           </w:p>
         </w:tc>
       </w:tr>
@@ -3381,6 +3379,14 @@
                 <w:szCs w:val="20"/>
               </w:rPr>
             </w:pPr>
+            <w:r>
+              <w:rPr>
+                <w:rFonts w:ascii="Montserrat" w:eastAsia="Montserrat" w:hAnsi="Montserrat" w:cs="Montserrat"/>
+                <w:sz w:val="20"/>
+                <w:szCs w:val="20"/>
+              </w:rPr>
+              <w:t>Nous sommes amenés à la section de la page correspondante</w:t>
+            </w:r>
           </w:p>
         </w:tc>
       </w:tr>
@@ -4691,6 +4697,7 @@
   <w:style w:type="character" w:default="1" w:styleId="Policepardfaut">
     <w:name w:val="Default Paragraph Font"/>
     <w:uiPriority w:val="1"/>
+    <w:semiHidden/>
     <w:unhideWhenUsed/>
   </w:style>
   <w:style w:type="table" w:default="1" w:styleId="TableauNormal">

</xml_diff>

<commit_message>
Maj tests et code selon tests et cahier des recettes
</commit_message>
<xml_diff>
--- a/Cahier+de+recette+du+site+724events+à+compléter.docx
+++ b/Cahier+de+recette+du+site+724events+à+compléter.docx
@@ -88,7 +88,7 @@
     <w:tbl>
       <w:tblPr>
         <w:tblStyle w:val="a"/>
-        <w:tblW w:w="9030" w:type="dxa"/>
+        <w:tblW w:w="15570" w:type="dxa"/>
         <w:tblInd w:w="0" w:type="dxa"/>
         <w:tblBorders>
           <w:top w:val="nil"/>
@@ -104,9 +104,12 @@
       <w:tblGrid>
         <w:gridCol w:w="2490"/>
         <w:gridCol w:w="6540"/>
+        <w:gridCol w:w="6540"/>
       </w:tblGrid>
       <w:tr>
         <w:trPr>
+          <w:gridAfter w:val="1"/>
+          <w:wAfter w:w="6540" w:type="dxa"/>
           <w:trHeight w:val="315"/>
         </w:trPr>
         <w:tc>
@@ -170,6 +173,8 @@
       </w:tr>
       <w:tr>
         <w:trPr>
+          <w:gridAfter w:val="1"/>
+          <w:wAfter w:w="6540" w:type="dxa"/>
           <w:trHeight w:val="315"/>
         </w:trPr>
         <w:tc>
@@ -214,6 +219,8 @@
       </w:tr>
       <w:tr>
         <w:trPr>
+          <w:gridAfter w:val="1"/>
+          <w:wAfter w:w="6540" w:type="dxa"/>
           <w:trHeight w:val="315"/>
         </w:trPr>
         <w:tc>
@@ -292,6 +299,8 @@
       </w:tr>
       <w:tr>
         <w:trPr>
+          <w:gridAfter w:val="1"/>
+          <w:wAfter w:w="6540" w:type="dxa"/>
           <w:trHeight w:val="315"/>
         </w:trPr>
         <w:tc>
@@ -370,6 +379,8 @@
       </w:tr>
       <w:tr>
         <w:trPr>
+          <w:gridAfter w:val="1"/>
+          <w:wAfter w:w="6540" w:type="dxa"/>
           <w:trHeight w:val="315"/>
         </w:trPr>
         <w:tc>
@@ -448,6 +459,8 @@
       </w:tr>
       <w:tr>
         <w:trPr>
+          <w:gridAfter w:val="1"/>
+          <w:wAfter w:w="6540" w:type="dxa"/>
           <w:trHeight w:val="315"/>
         </w:trPr>
         <w:tc>
@@ -508,6 +521,8 @@
       </w:tr>
       <w:tr>
         <w:trPr>
+          <w:gridAfter w:val="1"/>
+          <w:wAfter w:w="6540" w:type="dxa"/>
           <w:trHeight w:val="315"/>
         </w:trPr>
         <w:tc>
@@ -552,6 +567,8 @@
       </w:tr>
       <w:tr>
         <w:trPr>
+          <w:gridAfter w:val="1"/>
+          <w:wAfter w:w="6540" w:type="dxa"/>
           <w:trHeight w:val="315"/>
         </w:trPr>
         <w:tc>
@@ -636,6 +653,8 @@
       </w:tr>
       <w:tr>
         <w:trPr>
+          <w:gridAfter w:val="1"/>
+          <w:wAfter w:w="6540" w:type="dxa"/>
           <w:trHeight w:val="315"/>
         </w:trPr>
         <w:tc>
@@ -714,6 +733,8 @@
       </w:tr>
       <w:tr>
         <w:trPr>
+          <w:gridAfter w:val="1"/>
+          <w:wAfter w:w="6540" w:type="dxa"/>
           <w:trHeight w:val="315"/>
         </w:trPr>
         <w:tc>
@@ -792,6 +813,8 @@
       </w:tr>
       <w:tr>
         <w:trPr>
+          <w:gridAfter w:val="1"/>
+          <w:wAfter w:w="6540" w:type="dxa"/>
           <w:trHeight w:val="315"/>
         </w:trPr>
         <w:tc>
@@ -855,6 +878,8 @@
       </w:tr>
       <w:tr>
         <w:trPr>
+          <w:gridAfter w:val="1"/>
+          <w:wAfter w:w="6540" w:type="dxa"/>
           <w:trHeight w:val="315"/>
         </w:trPr>
         <w:tc>
@@ -899,6 +924,8 @@
       </w:tr>
       <w:tr>
         <w:trPr>
+          <w:gridAfter w:val="1"/>
+          <w:wAfter w:w="6540" w:type="dxa"/>
           <w:trHeight w:val="315"/>
         </w:trPr>
         <w:tc>
@@ -985,6 +1012,8 @@
       </w:tr>
       <w:tr>
         <w:trPr>
+          <w:gridAfter w:val="1"/>
+          <w:wAfter w:w="6540" w:type="dxa"/>
           <w:trHeight w:val="315"/>
         </w:trPr>
         <w:tc>
@@ -1075,6 +1104,8 @@
       </w:tr>
       <w:tr>
         <w:trPr>
+          <w:gridAfter w:val="1"/>
+          <w:wAfter w:w="6540" w:type="dxa"/>
           <w:trHeight w:val="315"/>
         </w:trPr>
         <w:tc>
@@ -1165,6 +1196,8 @@
       </w:tr>
       <w:tr>
         <w:trPr>
+          <w:gridAfter w:val="1"/>
+          <w:wAfter w:w="6540" w:type="dxa"/>
           <w:trHeight w:val="315"/>
         </w:trPr>
         <w:tc>
@@ -1228,6 +1261,8 @@
       </w:tr>
       <w:tr>
         <w:trPr>
+          <w:gridAfter w:val="1"/>
+          <w:wAfter w:w="6540" w:type="dxa"/>
           <w:trHeight w:val="315"/>
         </w:trPr>
         <w:tc>
@@ -1272,6 +1307,8 @@
       </w:tr>
       <w:tr>
         <w:trPr>
+          <w:gridAfter w:val="1"/>
+          <w:wAfter w:w="6540" w:type="dxa"/>
           <w:trHeight w:val="315"/>
         </w:trPr>
         <w:tc>
@@ -1358,6 +1395,8 @@
       </w:tr>
       <w:tr>
         <w:trPr>
+          <w:gridAfter w:val="1"/>
+          <w:wAfter w:w="6540" w:type="dxa"/>
           <w:trHeight w:val="315"/>
         </w:trPr>
         <w:tc>
@@ -1438,6 +1477,8 @@
       </w:tr>
       <w:tr>
         <w:trPr>
+          <w:gridAfter w:val="1"/>
+          <w:wAfter w:w="6540" w:type="dxa"/>
           <w:trHeight w:val="315"/>
         </w:trPr>
         <w:tc>
@@ -1536,6 +1577,8 @@
       </w:tr>
       <w:tr>
         <w:trPr>
+          <w:gridAfter w:val="1"/>
+          <w:wAfter w:w="6540" w:type="dxa"/>
           <w:trHeight w:val="315"/>
         </w:trPr>
         <w:tc>
@@ -1599,6 +1642,8 @@
       </w:tr>
       <w:tr>
         <w:trPr>
+          <w:gridAfter w:val="1"/>
+          <w:wAfter w:w="6540" w:type="dxa"/>
           <w:trHeight w:val="315"/>
         </w:trPr>
         <w:tc>
@@ -1643,6 +1688,8 @@
       </w:tr>
       <w:tr>
         <w:trPr>
+          <w:gridAfter w:val="1"/>
+          <w:wAfter w:w="6540" w:type="dxa"/>
           <w:trHeight w:val="315"/>
         </w:trPr>
         <w:tc>
@@ -1733,6 +1780,8 @@
       </w:tr>
       <w:tr>
         <w:trPr>
+          <w:gridAfter w:val="1"/>
+          <w:wAfter w:w="6540" w:type="dxa"/>
           <w:trHeight w:val="315"/>
         </w:trPr>
         <w:tc>
@@ -1823,6 +1872,8 @@
       </w:tr>
       <w:tr>
         <w:trPr>
+          <w:gridAfter w:val="1"/>
+          <w:wAfter w:w="6540" w:type="dxa"/>
           <w:trHeight w:val="315"/>
         </w:trPr>
         <w:tc>
@@ -1914,6 +1965,8 @@
       </w:tr>
       <w:tr>
         <w:trPr>
+          <w:gridAfter w:val="1"/>
+          <w:wAfter w:w="6540" w:type="dxa"/>
           <w:trHeight w:val="315"/>
         </w:trPr>
         <w:tc>
@@ -1977,6 +2030,8 @@
       </w:tr>
       <w:tr>
         <w:trPr>
+          <w:gridAfter w:val="1"/>
+          <w:wAfter w:w="6540" w:type="dxa"/>
           <w:trHeight w:val="315"/>
         </w:trPr>
         <w:tc>
@@ -2021,6 +2076,8 @@
       </w:tr>
       <w:tr>
         <w:trPr>
+          <w:gridAfter w:val="1"/>
+          <w:wAfter w:w="6540" w:type="dxa"/>
           <w:trHeight w:val="315"/>
         </w:trPr>
         <w:tc>
@@ -2119,6 +2176,8 @@
       </w:tr>
       <w:tr>
         <w:trPr>
+          <w:gridAfter w:val="1"/>
+          <w:wAfter w:w="6540" w:type="dxa"/>
           <w:trHeight w:val="315"/>
         </w:trPr>
         <w:tc>
@@ -2201,6 +2260,8 @@
       </w:tr>
       <w:tr>
         <w:trPr>
+          <w:gridAfter w:val="1"/>
+          <w:wAfter w:w="6540" w:type="dxa"/>
           <w:trHeight w:val="315"/>
         </w:trPr>
         <w:tc>
@@ -2279,6 +2340,8 @@
       </w:tr>
       <w:tr>
         <w:trPr>
+          <w:gridAfter w:val="1"/>
+          <w:wAfter w:w="6540" w:type="dxa"/>
           <w:trHeight w:val="315"/>
         </w:trPr>
         <w:tc>
@@ -2342,6 +2405,8 @@
       </w:tr>
       <w:tr>
         <w:trPr>
+          <w:gridAfter w:val="1"/>
+          <w:wAfter w:w="6540" w:type="dxa"/>
           <w:trHeight w:val="315"/>
         </w:trPr>
         <w:tc>
@@ -2386,6 +2451,8 @@
       </w:tr>
       <w:tr>
         <w:trPr>
+          <w:gridAfter w:val="1"/>
+          <w:wAfter w:w="6540" w:type="dxa"/>
           <w:trHeight w:val="315"/>
         </w:trPr>
         <w:tc>
@@ -2472,6 +2539,8 @@
       </w:tr>
       <w:tr>
         <w:trPr>
+          <w:gridAfter w:val="1"/>
+          <w:wAfter w:w="6540" w:type="dxa"/>
           <w:trHeight w:val="315"/>
         </w:trPr>
         <w:tc>
@@ -2552,6 +2621,8 @@
       </w:tr>
       <w:tr>
         <w:trPr>
+          <w:gridAfter w:val="1"/>
+          <w:wAfter w:w="6540" w:type="dxa"/>
           <w:trHeight w:val="315"/>
         </w:trPr>
         <w:tc>
@@ -2684,6 +2755,8 @@
       </w:tr>
       <w:tr>
         <w:trPr>
+          <w:gridAfter w:val="1"/>
+          <w:wAfter w:w="6540" w:type="dxa"/>
           <w:trHeight w:val="315"/>
         </w:trPr>
         <w:tc>
@@ -2747,6 +2820,8 @@
       </w:tr>
       <w:tr>
         <w:trPr>
+          <w:gridAfter w:val="1"/>
+          <w:wAfter w:w="6540" w:type="dxa"/>
           <w:trHeight w:val="315"/>
         </w:trPr>
         <w:tc>
@@ -2791,6 +2866,8 @@
       </w:tr>
       <w:tr>
         <w:trPr>
+          <w:gridAfter w:val="1"/>
+          <w:wAfter w:w="6540" w:type="dxa"/>
           <w:trHeight w:val="315"/>
         </w:trPr>
         <w:tc>
@@ -2869,6 +2946,8 @@
       </w:tr>
       <w:tr>
         <w:trPr>
+          <w:gridAfter w:val="1"/>
+          <w:wAfter w:w="6540" w:type="dxa"/>
           <w:trHeight w:val="315"/>
         </w:trPr>
         <w:tc>
@@ -2951,6 +3030,8 @@
       </w:tr>
       <w:tr>
         <w:trPr>
+          <w:gridAfter w:val="1"/>
+          <w:wAfter w:w="6540" w:type="dxa"/>
           <w:trHeight w:val="315"/>
         </w:trPr>
         <w:tc>
@@ -3033,6 +3114,8 @@
       </w:tr>
       <w:tr>
         <w:trPr>
+          <w:gridAfter w:val="1"/>
+          <w:wAfter w:w="6540" w:type="dxa"/>
           <w:trHeight w:val="315"/>
         </w:trPr>
         <w:tc>
@@ -3106,6 +3189,8 @@
       </w:tr>
       <w:tr>
         <w:trPr>
+          <w:gridAfter w:val="1"/>
+          <w:wAfter w:w="6540" w:type="dxa"/>
           <w:trHeight w:val="315"/>
         </w:trPr>
         <w:tc>
@@ -3150,6 +3235,8 @@
       </w:tr>
       <w:tr>
         <w:trPr>
+          <w:gridAfter w:val="1"/>
+          <w:wAfter w:w="6540" w:type="dxa"/>
           <w:trHeight w:val="315"/>
         </w:trPr>
         <w:tc>
@@ -3228,6 +3315,8 @@
       </w:tr>
       <w:tr>
         <w:trPr>
+          <w:gridAfter w:val="1"/>
+          <w:wAfter w:w="6540" w:type="dxa"/>
           <w:trHeight w:val="315"/>
         </w:trPr>
         <w:tc>
@@ -3310,6 +3399,8 @@
       </w:tr>
       <w:tr>
         <w:trPr>
+          <w:gridAfter w:val="1"/>
+          <w:wAfter w:w="6540" w:type="dxa"/>
           <w:trHeight w:val="315"/>
         </w:trPr>
         <w:tc>
@@ -3392,6 +3483,8 @@
       </w:tr>
       <w:tr>
         <w:trPr>
+          <w:gridAfter w:val="1"/>
+          <w:wAfter w:w="6540" w:type="dxa"/>
           <w:trHeight w:val="315"/>
         </w:trPr>
         <w:tc>
@@ -3455,6 +3548,8 @@
       </w:tr>
       <w:tr>
         <w:trPr>
+          <w:gridAfter w:val="1"/>
+          <w:wAfter w:w="6540" w:type="dxa"/>
           <w:trHeight w:val="315"/>
         </w:trPr>
         <w:tc>
@@ -3499,6 +3594,8 @@
       </w:tr>
       <w:tr>
         <w:trPr>
+          <w:gridAfter w:val="1"/>
+          <w:wAfter w:w="6540" w:type="dxa"/>
           <w:trHeight w:val="315"/>
         </w:trPr>
         <w:tc>
@@ -3568,6 +3665,14 @@
                 <w:szCs w:val="20"/>
               </w:rPr>
             </w:pPr>
+            <w:r>
+              <w:rPr>
+                <w:rFonts w:ascii="Montserrat" w:eastAsia="Montserrat" w:hAnsi="Montserrat" w:cs="Montserrat"/>
+                <w:sz w:val="20"/>
+                <w:szCs w:val="20"/>
+              </w:rPr>
+              <w:t>Quand nous sommes dans la section des évènements</w:t>
+            </w:r>
           </w:p>
         </w:tc>
       </w:tr>
@@ -3642,11 +3747,36 @@
                 <w:szCs w:val="20"/>
               </w:rPr>
             </w:pPr>
-          </w:p>
-        </w:tc>
-      </w:tr>
-      <w:tr>
-        <w:trPr>
+            <w:r>
+              <w:rPr>
+                <w:rFonts w:ascii="Montserrat" w:eastAsia="Montserrat" w:hAnsi="Montserrat" w:cs="Montserrat"/>
+                <w:sz w:val="20"/>
+                <w:szCs w:val="20"/>
+              </w:rPr>
+              <w:t>Nous cliquons sur</w:t>
+            </w:r>
+            <w:r>
+              <w:rPr>
+                <w:rFonts w:ascii="Montserrat" w:eastAsia="Montserrat" w:hAnsi="Montserrat" w:cs="Montserrat"/>
+                <w:sz w:val="20"/>
+                <w:szCs w:val="20"/>
+              </w:rPr>
+              <w:t xml:space="preserve"> la carte d’un évènement</w:t>
+            </w:r>
+          </w:p>
+        </w:tc>
+        <w:tc>
+          <w:tcPr>
+            <w:tcW w:w="6540" w:type="dxa"/>
+            <w:vAlign w:val="center"/>
+          </w:tcPr>
+          <w:p/>
+        </w:tc>
+      </w:tr>
+      <w:tr>
+        <w:trPr>
+          <w:gridAfter w:val="1"/>
+          <w:wAfter w:w="6540" w:type="dxa"/>
           <w:trHeight w:val="315"/>
         </w:trPr>
         <w:tc>
@@ -3716,11 +3846,53 @@
                 <w:szCs w:val="20"/>
               </w:rPr>
             </w:pPr>
-          </w:p>
-        </w:tc>
-      </w:tr>
-      <w:tr>
-        <w:trPr>
+            <w:r>
+              <w:rPr>
+                <w:rFonts w:ascii="Montserrat" w:eastAsia="Montserrat" w:hAnsi="Montserrat" w:cs="Montserrat"/>
+                <w:sz w:val="20"/>
+                <w:szCs w:val="20"/>
+              </w:rPr>
+              <w:t xml:space="preserve">La </w:t>
+            </w:r>
+            <w:r>
+              <w:rPr>
+                <w:rFonts w:ascii="Montserrat" w:eastAsia="Montserrat" w:hAnsi="Montserrat" w:cs="Montserrat"/>
+                <w:sz w:val="20"/>
+                <w:szCs w:val="20"/>
+              </w:rPr>
+              <w:t xml:space="preserve">fenêtre </w:t>
+            </w:r>
+            <w:r>
+              <w:rPr>
+                <w:rFonts w:ascii="Montserrat" w:eastAsia="Montserrat" w:hAnsi="Montserrat" w:cs="Montserrat"/>
+                <w:sz w:val="20"/>
+                <w:szCs w:val="20"/>
+              </w:rPr>
+              <w:t>modal</w:t>
+            </w:r>
+            <w:r>
+              <w:rPr>
+                <w:rFonts w:ascii="Montserrat" w:eastAsia="Montserrat" w:hAnsi="Montserrat" w:cs="Montserrat"/>
+                <w:sz w:val="20"/>
+                <w:szCs w:val="20"/>
+              </w:rPr>
+              <w:t>e</w:t>
+            </w:r>
+            <w:r>
+              <w:rPr>
+                <w:rFonts w:ascii="Montserrat" w:eastAsia="Montserrat" w:hAnsi="Montserrat" w:cs="Montserrat"/>
+                <w:sz w:val="20"/>
+                <w:szCs w:val="20"/>
+              </w:rPr>
+              <w:t xml:space="preserve"> s’ouvre en affichant la description détaillée de l’évènement : nombre des participants, les détails d’organisation et etc.</w:t>
+            </w:r>
+          </w:p>
+        </w:tc>
+      </w:tr>
+      <w:tr>
+        <w:trPr>
+          <w:gridAfter w:val="1"/>
+          <w:wAfter w:w="6540" w:type="dxa"/>
           <w:trHeight w:val="339"/>
         </w:trPr>
         <w:tc>
@@ -3784,6 +3956,8 @@
       </w:tr>
       <w:tr>
         <w:trPr>
+          <w:gridAfter w:val="1"/>
+          <w:wAfter w:w="6540" w:type="dxa"/>
           <w:trHeight w:val="315"/>
         </w:trPr>
         <w:tc>
@@ -3821,6 +3995,7 @@
                 <w:b/>
                 <w:color w:val="FFFFFF"/>
               </w:rPr>
+              <w:lastRenderedPageBreak/>
               <w:t>Scénario 12</w:t>
             </w:r>
           </w:p>
@@ -3828,6 +4003,8 @@
       </w:tr>
       <w:tr>
         <w:trPr>
+          <w:gridAfter w:val="1"/>
+          <w:wAfter w:w="6540" w:type="dxa"/>
           <w:trHeight w:val="315"/>
         </w:trPr>
         <w:tc>
@@ -3865,7 +4042,6 @@
                 <w:b/>
                 <w:color w:val="FFFFFF"/>
               </w:rPr>
-              <w:lastRenderedPageBreak/>
               <w:t>Given</w:t>
             </w:r>
             <w:proofErr w:type="spellEnd"/>
@@ -3898,11 +4074,21 @@
                 <w:szCs w:val="20"/>
               </w:rPr>
             </w:pPr>
-          </w:p>
-        </w:tc>
-      </w:tr>
-      <w:tr>
-        <w:trPr>
+            <w:r>
+              <w:rPr>
+                <w:rFonts w:ascii="Montserrat" w:eastAsia="Montserrat" w:hAnsi="Montserrat" w:cs="Montserrat"/>
+                <w:sz w:val="20"/>
+                <w:szCs w:val="20"/>
+              </w:rPr>
+              <w:t>Nous avons la fenêtre modale d’un évènement ouverte</w:t>
+            </w:r>
+          </w:p>
+        </w:tc>
+      </w:tr>
+      <w:tr>
+        <w:trPr>
+          <w:gridAfter w:val="1"/>
+          <w:wAfter w:w="6540" w:type="dxa"/>
           <w:trHeight w:val="315"/>
         </w:trPr>
         <w:tc>
@@ -3972,11 +4158,29 @@
                 <w:szCs w:val="20"/>
               </w:rPr>
             </w:pPr>
-          </w:p>
-        </w:tc>
-      </w:tr>
-      <w:tr>
-        <w:trPr>
+            <w:r>
+              <w:rPr>
+                <w:rFonts w:ascii="Montserrat" w:eastAsia="Montserrat" w:hAnsi="Montserrat" w:cs="Montserrat"/>
+                <w:sz w:val="20"/>
+                <w:szCs w:val="20"/>
+              </w:rPr>
+              <w:t>Nous cliquons sur</w:t>
+            </w:r>
+            <w:r>
+              <w:rPr>
+                <w:rFonts w:ascii="Montserrat" w:eastAsia="Montserrat" w:hAnsi="Montserrat" w:cs="Montserrat"/>
+                <w:sz w:val="20"/>
+                <w:szCs w:val="20"/>
+              </w:rPr>
+              <w:t xml:space="preserve"> la croix en haut à droite de la modal ou en dehors de la modale</w:t>
+            </w:r>
+          </w:p>
+        </w:tc>
+      </w:tr>
+      <w:tr>
+        <w:trPr>
+          <w:gridAfter w:val="1"/>
+          <w:wAfter w:w="6540" w:type="dxa"/>
           <w:trHeight w:val="315"/>
         </w:trPr>
         <w:tc>
@@ -4046,6 +4250,14 @@
                 <w:szCs w:val="20"/>
               </w:rPr>
             </w:pPr>
+            <w:r>
+              <w:rPr>
+                <w:rFonts w:ascii="Montserrat" w:eastAsia="Montserrat" w:hAnsi="Montserrat" w:cs="Montserrat"/>
+                <w:sz w:val="20"/>
+                <w:szCs w:val="20"/>
+              </w:rPr>
+              <w:t>La fenêtre modale se ferme</w:t>
+            </w:r>
           </w:p>
         </w:tc>
       </w:tr>

</xml_diff>